<commit_message>
Add incorrect fine amount levied UAT
</commit_message>
<xml_diff>
--- a/tests/UAT/Incorrect calculation of fines.docx
+++ b/tests/UAT/Incorrect calculation of fines.docx
@@ -27,7 +27,7 @@
     </w:p>
     <w:p>
       <w:pPr>
-        <w:pStyle w:val="Normal1"/>
+        <w:pStyle w:val="LOnormal"/>
         <w:numPr>
           <w:ilvl w:val="0"/>
           <w:numId w:val="2"/>
@@ -69,8 +69,8 @@
         <w:tblLook w:val="0020"/>
       </w:tblPr>
       <w:tblGrid>
-        <w:gridCol w:w="1439"/>
-        <w:gridCol w:w="1441"/>
+        <w:gridCol w:w="1438"/>
+        <w:gridCol w:w="1442"/>
         <w:gridCol w:w="2160"/>
         <w:gridCol w:w="3797"/>
       </w:tblGrid>
@@ -78,7 +78,7 @@
         <w:trPr/>
         <w:tc>
           <w:tcPr>
-            <w:tcW w:w="1439" w:type="dxa"/>
+            <w:tcW w:w="1438" w:type="dxa"/>
             <w:tcBorders>
               <w:top w:val="single" w:sz="6" w:space="0" w:color="000080"/>
               <w:left w:val="single" w:sz="6" w:space="0" w:color="000080"/>
@@ -89,7 +89,7 @@
           </w:tcPr>
           <w:p>
             <w:pPr>
-              <w:pStyle w:val="Normal1"/>
+              <w:pStyle w:val="LOnormal"/>
               <w:widowControl/>
               <w:bidi w:val="0"/>
               <w:spacing w:lineRule="auto" w:line="240" w:before="120" w:after="0"/>
@@ -104,7 +104,7 @@
         </w:tc>
         <w:tc>
           <w:tcPr>
-            <w:tcW w:w="1441" w:type="dxa"/>
+            <w:tcW w:w="1442" w:type="dxa"/>
             <w:tcBorders>
               <w:top w:val="single" w:sz="6" w:space="0" w:color="000080"/>
               <w:left w:val="single" w:sz="6" w:space="0" w:color="000080"/>
@@ -115,7 +115,7 @@
           </w:tcPr>
           <w:p>
             <w:pPr>
-              <w:pStyle w:val="Normal1"/>
+              <w:pStyle w:val="LOnormal"/>
               <w:widowControl/>
               <w:bidi w:val="0"/>
               <w:spacing w:lineRule="auto" w:line="240" w:before="120" w:after="0"/>
@@ -141,7 +141,7 @@
           </w:tcPr>
           <w:p>
             <w:pPr>
-              <w:pStyle w:val="Normal1"/>
+              <w:pStyle w:val="LOnormal"/>
               <w:widowControl/>
               <w:bidi w:val="0"/>
               <w:spacing w:lineRule="auto" w:line="240" w:before="120" w:after="0"/>
@@ -167,7 +167,7 @@
           </w:tcPr>
           <w:p>
             <w:pPr>
-              <w:pStyle w:val="Normal1"/>
+              <w:pStyle w:val="LOnormal"/>
               <w:widowControl/>
               <w:bidi w:val="0"/>
               <w:spacing w:lineRule="auto" w:line="240" w:before="120" w:after="0"/>
@@ -185,7 +185,7 @@
         <w:trPr/>
         <w:tc>
           <w:tcPr>
-            <w:tcW w:w="1439" w:type="dxa"/>
+            <w:tcW w:w="1438" w:type="dxa"/>
             <w:tcBorders>
               <w:top w:val="single" w:sz="6" w:space="0" w:color="000080"/>
               <w:left w:val="single" w:sz="6" w:space="0" w:color="000080"/>
@@ -196,7 +196,7 @@
           </w:tcPr>
           <w:p>
             <w:pPr>
-              <w:pStyle w:val="Normal1"/>
+              <w:pStyle w:val="LOnormal"/>
               <w:widowControl/>
               <w:bidi w:val="0"/>
               <w:spacing w:lineRule="auto" w:line="240" w:before="120" w:after="0"/>
@@ -211,7 +211,7 @@
         </w:tc>
         <w:tc>
           <w:tcPr>
-            <w:tcW w:w="1441" w:type="dxa"/>
+            <w:tcW w:w="1442" w:type="dxa"/>
             <w:tcBorders>
               <w:top w:val="single" w:sz="6" w:space="0" w:color="000080"/>
               <w:left w:val="single" w:sz="6" w:space="0" w:color="000080"/>
@@ -222,7 +222,7 @@
           </w:tcPr>
           <w:p>
             <w:pPr>
-              <w:pStyle w:val="Normal1"/>
+              <w:pStyle w:val="LOnormal"/>
               <w:widowControl/>
               <w:bidi w:val="0"/>
               <w:spacing w:lineRule="auto" w:line="240" w:before="120" w:after="0"/>
@@ -248,7 +248,7 @@
           </w:tcPr>
           <w:p>
             <w:pPr>
-              <w:pStyle w:val="Normal1"/>
+              <w:pStyle w:val="LOnormal"/>
               <w:widowControl/>
               <w:bidi w:val="0"/>
               <w:spacing w:lineRule="auto" w:line="240" w:before="120" w:after="0"/>
@@ -274,7 +274,7 @@
           </w:tcPr>
           <w:p>
             <w:pPr>
-              <w:pStyle w:val="Normal1"/>
+              <w:pStyle w:val="LOnormal"/>
               <w:widowControl/>
               <w:bidi w:val="0"/>
               <w:spacing w:lineRule="auto" w:line="240" w:before="120" w:after="0"/>
@@ -292,7 +292,7 @@
         <w:trPr/>
         <w:tc>
           <w:tcPr>
-            <w:tcW w:w="1439" w:type="dxa"/>
+            <w:tcW w:w="1438" w:type="dxa"/>
             <w:tcBorders>
               <w:top w:val="single" w:sz="6" w:space="0" w:color="000080"/>
               <w:left w:val="single" w:sz="6" w:space="0" w:color="000080"/>
@@ -303,7 +303,7 @@
           </w:tcPr>
           <w:p>
             <w:pPr>
-              <w:pStyle w:val="Normal1"/>
+              <w:pStyle w:val="LOnormal"/>
               <w:widowControl/>
               <w:bidi w:val="0"/>
               <w:spacing w:lineRule="auto" w:line="240" w:before="120" w:after="0"/>
@@ -318,7 +318,7 @@
         </w:tc>
         <w:tc>
           <w:tcPr>
-            <w:tcW w:w="1441" w:type="dxa"/>
+            <w:tcW w:w="1442" w:type="dxa"/>
             <w:tcBorders>
               <w:top w:val="single" w:sz="6" w:space="0" w:color="000080"/>
               <w:left w:val="single" w:sz="6" w:space="0" w:color="000080"/>
@@ -329,7 +329,7 @@
           </w:tcPr>
           <w:p>
             <w:pPr>
-              <w:pStyle w:val="Normal1"/>
+              <w:pStyle w:val="LOnormal"/>
               <w:widowControl/>
               <w:bidi w:val="0"/>
               <w:spacing w:lineRule="auto" w:line="240" w:before="120" w:after="0"/>
@@ -355,7 +355,7 @@
           </w:tcPr>
           <w:p>
             <w:pPr>
-              <w:pStyle w:val="Normal1"/>
+              <w:pStyle w:val="LOnormal"/>
               <w:widowControl/>
               <w:bidi w:val="0"/>
               <w:spacing w:lineRule="auto" w:line="240" w:before="120" w:after="0"/>
@@ -381,7 +381,7 @@
           </w:tcPr>
           <w:p>
             <w:pPr>
-              <w:pStyle w:val="Normal1"/>
+              <w:pStyle w:val="LOnormal"/>
               <w:widowControl/>
               <w:bidi w:val="0"/>
               <w:spacing w:lineRule="auto" w:line="240" w:before="120" w:after="0"/>
@@ -408,7 +408,7 @@
     </w:p>
     <w:p>
       <w:pPr>
-        <w:pStyle w:val="Normal1"/>
+        <w:pStyle w:val="LOnormal"/>
         <w:rPr/>
       </w:pPr>
       <w:r>
@@ -418,7 +418,7 @@
     </w:p>
     <w:p>
       <w:pPr>
-        <w:pStyle w:val="Normal1"/>
+        <w:pStyle w:val="LOnormal"/>
         <w:keepNext w:val="false"/>
         <w:keepLines w:val="false"/>
         <w:widowControl/>
@@ -426,7 +426,6 @@
           <w:ilvl w:val="0"/>
           <w:numId w:val="2"/>
         </w:numPr>
-        <w:pBdr/>
         <w:shd w:val="clear" w:fill="auto"/>
         <w:spacing w:lineRule="auto" w:line="240" w:before="120" w:after="0"/>
         <w:ind w:left="360" w:right="0" w:hanging="360"/>
@@ -472,7 +471,7 @@
     </w:p>
     <w:p>
       <w:pPr>
-        <w:pStyle w:val="Normal1"/>
+        <w:pStyle w:val="LOnormal"/>
         <w:numPr>
           <w:ilvl w:val="0"/>
           <w:numId w:val="1"/>
@@ -499,7 +498,7 @@
     </w:p>
     <w:p>
       <w:pPr>
-        <w:pStyle w:val="Normal1"/>
+        <w:pStyle w:val="LOnormal"/>
         <w:keepNext w:val="false"/>
         <w:keepLines w:val="false"/>
         <w:widowControl/>
@@ -507,7 +506,6 @@
           <w:ilvl w:val="0"/>
           <w:numId w:val="2"/>
         </w:numPr>
-        <w:pBdr/>
         <w:shd w:val="clear" w:fill="auto"/>
         <w:spacing w:lineRule="auto" w:line="240" w:before="120" w:after="0"/>
         <w:ind w:left="360" w:right="0" w:hanging="360"/>
@@ -521,7 +519,7 @@
     </w:p>
     <w:p>
       <w:pPr>
-        <w:pStyle w:val="Normal1"/>
+        <w:pStyle w:val="LOnormal"/>
         <w:keepNext w:val="false"/>
         <w:keepLines w:val="false"/>
         <w:widowControl/>
@@ -529,7 +527,6 @@
           <w:ilvl w:val="0"/>
           <w:numId w:val="2"/>
         </w:numPr>
-        <w:pBdr/>
         <w:shd w:val="clear" w:fill="auto"/>
         <w:spacing w:lineRule="auto" w:line="240" w:before="120" w:after="0"/>
         <w:ind w:left="360" w:right="0" w:hanging="360"/>
@@ -545,7 +542,7 @@
     </w:p>
     <w:p>
       <w:pPr>
-        <w:pStyle w:val="Normal1"/>
+        <w:pStyle w:val="LOnormal"/>
         <w:keepNext w:val="false"/>
         <w:keepLines w:val="false"/>
         <w:widowControl/>
@@ -553,7 +550,6 @@
           <w:ilvl w:val="0"/>
           <w:numId w:val="2"/>
         </w:numPr>
-        <w:pBdr/>
         <w:shd w:val="clear" w:fill="auto"/>
         <w:spacing w:lineRule="auto" w:line="240" w:before="120" w:after="0"/>
         <w:ind w:left="360" w:right="0" w:hanging="360"/>
@@ -581,7 +577,7 @@
     </w:p>
     <w:p>
       <w:pPr>
-        <w:pStyle w:val="Normal1"/>
+        <w:pStyle w:val="LOnormal"/>
         <w:keepNext w:val="false"/>
         <w:keepLines w:val="false"/>
         <w:widowControl/>
@@ -589,7 +585,6 @@
           <w:ilvl w:val="0"/>
           <w:numId w:val="2"/>
         </w:numPr>
-        <w:pBdr/>
         <w:shd w:val="clear" w:fill="auto"/>
         <w:spacing w:lineRule="auto" w:line="240" w:before="120" w:after="0"/>
         <w:ind w:left="360" w:right="0" w:hanging="360"/>
@@ -630,7 +625,7 @@
     </w:p>
     <w:p>
       <w:pPr>
-        <w:pStyle w:val="Normal1"/>
+        <w:pStyle w:val="LOnormal"/>
         <w:keepNext w:val="false"/>
         <w:keepLines w:val="false"/>
         <w:widowControl/>
@@ -638,7 +633,6 @@
           <w:ilvl w:val="0"/>
           <w:numId w:val="2"/>
         </w:numPr>
-        <w:pBdr/>
         <w:shd w:val="clear" w:fill="auto"/>
         <w:spacing w:lineRule="auto" w:line="240" w:before="120" w:after="0"/>
         <w:ind w:left="360" w:right="0" w:hanging="360"/>
@@ -666,7 +660,7 @@
     </w:p>
     <w:p>
       <w:pPr>
-        <w:pStyle w:val="Normal1"/>
+        <w:pStyle w:val="LOnormal"/>
         <w:rPr/>
       </w:pPr>
       <w:r>
@@ -676,7 +670,7 @@
     </w:p>
     <w:p>
       <w:pPr>
-        <w:pStyle w:val="Normal1"/>
+        <w:pStyle w:val="LOnormal"/>
         <w:keepNext w:val="false"/>
         <w:keepLines w:val="false"/>
         <w:widowControl/>
@@ -684,7 +678,6 @@
           <w:ilvl w:val="0"/>
           <w:numId w:val="2"/>
         </w:numPr>
-        <w:pBdr/>
         <w:shd w:val="clear" w:fill="auto"/>
         <w:spacing w:lineRule="auto" w:line="240" w:before="120" w:after="0"/>
         <w:ind w:left="360" w:right="0" w:hanging="360"/>
@@ -700,7 +693,7 @@
     </w:p>
     <w:p>
       <w:pPr>
-        <w:pStyle w:val="Normal1"/>
+        <w:pStyle w:val="LOnormal"/>
         <w:keepNext w:val="false"/>
         <w:keepLines w:val="false"/>
         <w:widowControl/>
@@ -708,7 +701,6 @@
           <w:ilvl w:val="0"/>
           <w:numId w:val="2"/>
         </w:numPr>
-        <w:pBdr/>
         <w:shd w:val="clear" w:fill="auto"/>
         <w:spacing w:lineRule="auto" w:line="240" w:before="120" w:after="0"/>
         <w:ind w:left="360" w:right="0" w:hanging="360"/>
@@ -753,7 +745,7 @@
     </w:p>
     <w:p>
       <w:pPr>
-        <w:pStyle w:val="Normal1"/>
+        <w:pStyle w:val="LOnormal"/>
         <w:keepNext w:val="false"/>
         <w:keepLines w:val="false"/>
         <w:widowControl/>
@@ -761,7 +753,6 @@
           <w:ilvl w:val="0"/>
           <w:numId w:val="2"/>
         </w:numPr>
-        <w:pBdr/>
         <w:shd w:val="clear" w:fill="auto"/>
         <w:spacing w:lineRule="auto" w:line="240" w:before="120" w:after="0"/>
         <w:ind w:left="360" w:right="0" w:hanging="360"/>
@@ -789,7 +780,7 @@
     </w:p>
     <w:p>
       <w:pPr>
-        <w:pStyle w:val="Normal1"/>
+        <w:pStyle w:val="LOnormal"/>
         <w:numPr>
           <w:ilvl w:val="0"/>
           <w:numId w:val="1"/>
@@ -804,7 +795,7 @@
     </w:p>
     <w:p>
       <w:pPr>
-        <w:pStyle w:val="Normal1"/>
+        <w:pStyle w:val="LOnormal"/>
         <w:numPr>
           <w:ilvl w:val="0"/>
           <w:numId w:val="1"/>
@@ -864,7 +855,7 @@
           </w:tcPr>
           <w:p>
             <w:pPr>
-              <w:pStyle w:val="Normal1"/>
+              <w:pStyle w:val="LOnormal"/>
               <w:spacing w:before="120" w:after="0"/>
               <w:jc w:val="center"/>
               <w:rPr>
@@ -895,7 +886,7 @@
           </w:tcPr>
           <w:p>
             <w:pPr>
-              <w:pStyle w:val="Normal1"/>
+              <w:pStyle w:val="LOnormal"/>
               <w:spacing w:before="120" w:after="0"/>
               <w:jc w:val="center"/>
               <w:rPr>
@@ -926,7 +917,7 @@
           </w:tcPr>
           <w:p>
             <w:pPr>
-              <w:pStyle w:val="Normal1"/>
+              <w:pStyle w:val="LOnormal"/>
               <w:spacing w:before="120" w:after="0"/>
               <w:jc w:val="center"/>
               <w:rPr>
@@ -957,7 +948,7 @@
           </w:tcPr>
           <w:p>
             <w:pPr>
-              <w:pStyle w:val="Normal1"/>
+              <w:pStyle w:val="LOnormal"/>
               <w:spacing w:before="120" w:after="0"/>
               <w:jc w:val="center"/>
               <w:rPr>
@@ -993,7 +984,7 @@
           </w:tcPr>
           <w:p>
             <w:pPr>
-              <w:pStyle w:val="Normal1"/>
+              <w:pStyle w:val="LOnormal"/>
               <w:widowControl/>
               <w:bidi w:val="0"/>
               <w:spacing w:lineRule="auto" w:line="240" w:before="120" w:after="0"/>
@@ -1019,7 +1010,7 @@
           </w:tcPr>
           <w:p>
             <w:pPr>
-              <w:pStyle w:val="Normal1"/>
+              <w:pStyle w:val="LOnormal"/>
               <w:widowControl/>
               <w:bidi w:val="0"/>
               <w:spacing w:lineRule="auto" w:line="240" w:before="120" w:after="0"/>
@@ -1045,7 +1036,7 @@
           </w:tcPr>
           <w:p>
             <w:pPr>
-              <w:pStyle w:val="Normal1"/>
+              <w:pStyle w:val="LOnormal"/>
               <w:widowControl/>
               <w:bidi w:val="0"/>
               <w:spacing w:lineRule="auto" w:line="240" w:before="120" w:after="0"/>
@@ -1071,7 +1062,7 @@
           </w:tcPr>
           <w:p>
             <w:pPr>
-              <w:pStyle w:val="Normal1"/>
+              <w:pStyle w:val="LOnormal"/>
               <w:widowControl/>
               <w:bidi w:val="0"/>
               <w:spacing w:lineRule="auto" w:line="240" w:before="120" w:after="0"/>
@@ -1100,7 +1091,7 @@
           </w:tcPr>
           <w:p>
             <w:pPr>
-              <w:pStyle w:val="Normal1"/>
+              <w:pStyle w:val="LOnormal"/>
               <w:widowControl/>
               <w:bidi w:val="0"/>
               <w:spacing w:lineRule="auto" w:line="240" w:before="120" w:after="0"/>
@@ -1126,7 +1117,7 @@
           </w:tcPr>
           <w:p>
             <w:pPr>
-              <w:pStyle w:val="Normal1"/>
+              <w:pStyle w:val="LOnormal"/>
               <w:widowControl/>
               <w:bidi w:val="0"/>
               <w:spacing w:lineRule="auto" w:line="240" w:before="120" w:after="0"/>
@@ -1152,7 +1143,7 @@
           </w:tcPr>
           <w:p>
             <w:pPr>
-              <w:pStyle w:val="Normal1"/>
+              <w:pStyle w:val="LOnormal"/>
               <w:widowControl/>
               <w:bidi w:val="0"/>
               <w:spacing w:lineRule="auto" w:line="240" w:before="120" w:after="0"/>
@@ -1178,7 +1169,7 @@
           </w:tcPr>
           <w:p>
             <w:pPr>
-              <w:pStyle w:val="Normal1"/>
+              <w:pStyle w:val="LOnormal"/>
               <w:widowControl/>
               <w:bidi w:val="0"/>
               <w:spacing w:lineRule="auto" w:line="240" w:before="120" w:after="0"/>
@@ -1220,17 +1211,17 @@
         <w:tblLook w:val="0020"/>
       </w:tblPr>
       <w:tblGrid>
-        <w:gridCol w:w="1817"/>
+        <w:gridCol w:w="1816"/>
         <w:gridCol w:w="1531"/>
-        <w:gridCol w:w="1303"/>
-        <w:gridCol w:w="1666"/>
-        <w:gridCol w:w="2431"/>
+        <w:gridCol w:w="1304"/>
+        <w:gridCol w:w="1665"/>
+        <w:gridCol w:w="2432"/>
       </w:tblGrid>
       <w:tr>
         <w:trPr/>
         <w:tc>
           <w:tcPr>
-            <w:tcW w:w="1817" w:type="dxa"/>
+            <w:tcW w:w="1816" w:type="dxa"/>
             <w:tcBorders>
               <w:top w:val="single" w:sz="6" w:space="0" w:color="000080"/>
               <w:left w:val="single" w:sz="6" w:space="0" w:color="000080"/>
@@ -1241,7 +1232,7 @@
           </w:tcPr>
           <w:p>
             <w:pPr>
-              <w:pStyle w:val="Normal1"/>
+              <w:pStyle w:val="LOnormal"/>
               <w:widowControl/>
               <w:bidi w:val="0"/>
               <w:spacing w:lineRule="auto" w:line="240" w:before="120" w:after="0"/>
@@ -1267,7 +1258,7 @@
           </w:tcPr>
           <w:p>
             <w:pPr>
-              <w:pStyle w:val="Normal1"/>
+              <w:pStyle w:val="LOnormal"/>
               <w:widowControl/>
               <w:bidi w:val="0"/>
               <w:spacing w:lineRule="auto" w:line="240" w:before="120" w:after="0"/>
@@ -1282,7 +1273,7 @@
         </w:tc>
         <w:tc>
           <w:tcPr>
-            <w:tcW w:w="1303" w:type="dxa"/>
+            <w:tcW w:w="1304" w:type="dxa"/>
             <w:tcBorders>
               <w:top w:val="single" w:sz="6" w:space="0" w:color="000080"/>
               <w:left w:val="single" w:sz="6" w:space="0" w:color="000080"/>
@@ -1293,7 +1284,7 @@
           </w:tcPr>
           <w:p>
             <w:pPr>
-              <w:pStyle w:val="Normal1"/>
+              <w:pStyle w:val="LOnormal"/>
               <w:widowControl/>
               <w:bidi w:val="0"/>
               <w:spacing w:lineRule="auto" w:line="240" w:before="120" w:after="0"/>
@@ -1308,7 +1299,7 @@
         </w:tc>
         <w:tc>
           <w:tcPr>
-            <w:tcW w:w="1666" w:type="dxa"/>
+            <w:tcW w:w="1665" w:type="dxa"/>
             <w:tcBorders>
               <w:top w:val="single" w:sz="6" w:space="0" w:color="000080"/>
               <w:left w:val="single" w:sz="6" w:space="0" w:color="000080"/>
@@ -1319,7 +1310,7 @@
           </w:tcPr>
           <w:p>
             <w:pPr>
-              <w:pStyle w:val="Normal1"/>
+              <w:pStyle w:val="LOnormal"/>
               <w:widowControl/>
               <w:bidi w:val="0"/>
               <w:spacing w:lineRule="auto" w:line="240" w:before="120" w:after="0"/>
@@ -1334,7 +1325,7 @@
         </w:tc>
         <w:tc>
           <w:tcPr>
-            <w:tcW w:w="2431" w:type="dxa"/>
+            <w:tcW w:w="2432" w:type="dxa"/>
             <w:tcBorders>
               <w:top w:val="single" w:sz="6" w:space="0" w:color="000080"/>
               <w:left w:val="single" w:sz="6" w:space="0" w:color="000080"/>
@@ -1345,7 +1336,7 @@
           </w:tcPr>
           <w:p>
             <w:pPr>
-              <w:pStyle w:val="Normal1"/>
+              <w:pStyle w:val="LOnormal"/>
               <w:widowControl/>
               <w:bidi w:val="0"/>
               <w:spacing w:lineRule="auto" w:line="240" w:before="120" w:after="0"/>
@@ -1363,7 +1354,7 @@
         <w:trPr/>
         <w:tc>
           <w:tcPr>
-            <w:tcW w:w="1817" w:type="dxa"/>
+            <w:tcW w:w="1816" w:type="dxa"/>
             <w:tcBorders>
               <w:top w:val="single" w:sz="6" w:space="0" w:color="000080"/>
               <w:left w:val="single" w:sz="6" w:space="0" w:color="000080"/>
@@ -1374,7 +1365,7 @@
           </w:tcPr>
           <w:p>
             <w:pPr>
-              <w:pStyle w:val="Normal1"/>
+              <w:pStyle w:val="LOnormal"/>
               <w:widowControl/>
               <w:bidi w:val="0"/>
               <w:spacing w:lineRule="auto" w:line="240" w:before="120" w:after="0"/>
@@ -1400,7 +1391,7 @@
           </w:tcPr>
           <w:p>
             <w:pPr>
-              <w:pStyle w:val="Normal1"/>
+              <w:pStyle w:val="LOnormal"/>
               <w:widowControl/>
               <w:bidi w:val="0"/>
               <w:spacing w:lineRule="auto" w:line="240" w:before="120" w:after="0"/>
@@ -1415,7 +1406,7 @@
         </w:tc>
         <w:tc>
           <w:tcPr>
-            <w:tcW w:w="1303" w:type="dxa"/>
+            <w:tcW w:w="1304" w:type="dxa"/>
             <w:tcBorders>
               <w:top w:val="single" w:sz="6" w:space="0" w:color="000080"/>
               <w:left w:val="single" w:sz="6" w:space="0" w:color="000080"/>
@@ -1426,7 +1417,7 @@
           </w:tcPr>
           <w:p>
             <w:pPr>
-              <w:pStyle w:val="Normal1"/>
+              <w:pStyle w:val="LOnormal"/>
               <w:widowControl/>
               <w:bidi w:val="0"/>
               <w:spacing w:lineRule="auto" w:line="240" w:before="120" w:after="0"/>
@@ -1441,7 +1432,7 @@
         </w:tc>
         <w:tc>
           <w:tcPr>
-            <w:tcW w:w="1666" w:type="dxa"/>
+            <w:tcW w:w="1665" w:type="dxa"/>
             <w:tcBorders>
               <w:top w:val="single" w:sz="6" w:space="0" w:color="000080"/>
               <w:left w:val="single" w:sz="6" w:space="0" w:color="000080"/>
@@ -1452,7 +1443,7 @@
           </w:tcPr>
           <w:p>
             <w:pPr>
-              <w:pStyle w:val="Normal1"/>
+              <w:pStyle w:val="LOnormal"/>
               <w:widowControl/>
               <w:bidi w:val="0"/>
               <w:spacing w:lineRule="auto" w:line="240" w:before="120" w:after="0"/>
@@ -1467,7 +1458,7 @@
         </w:tc>
         <w:tc>
           <w:tcPr>
-            <w:tcW w:w="2431" w:type="dxa"/>
+            <w:tcW w:w="2432" w:type="dxa"/>
             <w:tcBorders>
               <w:top w:val="single" w:sz="6" w:space="0" w:color="000080"/>
               <w:left w:val="single" w:sz="6" w:space="0" w:color="000080"/>
@@ -1478,7 +1469,7 @@
           </w:tcPr>
           <w:p>
             <w:pPr>
-              <w:pStyle w:val="Normal1"/>
+              <w:pStyle w:val="LOnormal"/>
               <w:widowControl/>
               <w:bidi w:val="0"/>
               <w:spacing w:lineRule="auto" w:line="240" w:before="120" w:after="0"/>
@@ -1495,7 +1486,7 @@
     </w:tbl>
     <w:p>
       <w:pPr>
-        <w:pStyle w:val="Normal1"/>
+        <w:pStyle w:val="LOnormal"/>
         <w:rPr/>
       </w:pPr>
       <w:r>
@@ -1523,7 +1514,7 @@
 <w:ftr xmlns:o="urn:schemas-microsoft-com:office:office" xmlns:r="http://schemas.openxmlformats.org/officeDocument/2006/relationships" xmlns:v="urn:schemas-microsoft-com:vml" xmlns:w="http://schemas.openxmlformats.org/wordprocessingml/2006/main" xmlns:w10="urn:schemas-microsoft-com:office:word" xmlns:wp="http://schemas.openxmlformats.org/drawingml/2006/wordprocessingDrawing" xmlns:wps="http://schemas.microsoft.com/office/word/2010/wordprocessingShape" xmlns:wpg="http://schemas.microsoft.com/office/word/2010/wordprocessingGroup" xmlns:mc="http://schemas.openxmlformats.org/markup-compatibility/2006" xmlns:wp14="http://schemas.microsoft.com/office/word/2010/wordprocessingDrawing" xmlns:w14="http://schemas.microsoft.com/office/word/2010/wordml" mc:Ignorable="w14 wp14">
   <w:p>
     <w:pPr>
-      <w:pStyle w:val="Normal1"/>
+      <w:pStyle w:val="LOnormal"/>
       <w:keepNext w:val="false"/>
       <w:keepLines w:val="false"/>
       <w:widowControl/>
@@ -1690,7 +1681,7 @@
 <w:ftr xmlns:o="urn:schemas-microsoft-com:office:office" xmlns:r="http://schemas.openxmlformats.org/officeDocument/2006/relationships" xmlns:v="urn:schemas-microsoft-com:vml" xmlns:w="http://schemas.openxmlformats.org/wordprocessingml/2006/main" xmlns:w10="urn:schemas-microsoft-com:office:word" xmlns:wp="http://schemas.openxmlformats.org/drawingml/2006/wordprocessingDrawing" xmlns:wps="http://schemas.microsoft.com/office/word/2010/wordprocessingShape" xmlns:wpg="http://schemas.microsoft.com/office/word/2010/wordprocessingGroup" xmlns:mc="http://schemas.openxmlformats.org/markup-compatibility/2006" xmlns:wp14="http://schemas.microsoft.com/office/word/2010/wordprocessingDrawing" xmlns:w14="http://schemas.microsoft.com/office/word/2010/wordml" mc:Ignorable="w14 wp14">
   <w:p>
     <w:pPr>
-      <w:pStyle w:val="Normal1"/>
+      <w:pStyle w:val="LOnormal"/>
       <w:keepNext w:val="false"/>
       <w:keepLines w:val="false"/>
       <w:widowControl/>
@@ -1856,7 +1847,7 @@
 <w:hdr xmlns:o="urn:schemas-microsoft-com:office:office" xmlns:r="http://schemas.openxmlformats.org/officeDocument/2006/relationships" xmlns:v="urn:schemas-microsoft-com:vml" xmlns:w="http://schemas.openxmlformats.org/wordprocessingml/2006/main" xmlns:w10="urn:schemas-microsoft-com:office:word" xmlns:wp="http://schemas.openxmlformats.org/drawingml/2006/wordprocessingDrawing" xmlns:wps="http://schemas.microsoft.com/office/word/2010/wordprocessingShape" xmlns:wpg="http://schemas.microsoft.com/office/word/2010/wordprocessingGroup" xmlns:mc="http://schemas.openxmlformats.org/markup-compatibility/2006" xmlns:wp14="http://schemas.microsoft.com/office/word/2010/wordprocessingDrawing" xmlns:w14="http://schemas.microsoft.com/office/word/2010/wordml" mc:Ignorable="w14 wp14">
   <w:p>
     <w:pPr>
-      <w:pStyle w:val="Normal1"/>
+      <w:pStyle w:val="LOnormal"/>
       <w:tabs>
         <w:tab w:val="clear" w:pos="720"/>
         <w:tab w:val="center" w:pos="4320" w:leader="none"/>
@@ -1882,19 +1873,14 @@
   </w:p>
   <w:p>
     <w:pPr>
-      <w:pStyle w:val="Normal1"/>
+      <w:pStyle w:val="LOnormal"/>
       <w:tabs>
         <w:tab w:val="clear" w:pos="720"/>
         <w:tab w:val="center" w:pos="4320" w:leader="none"/>
         <w:tab w:val="right" w:pos="8640" w:leader="none"/>
       </w:tabs>
       <w:jc w:val="center"/>
-      <w:rPr>
-        <w:b/>
-        <w:b/>
-        <w:sz w:val="24"/>
-        <w:szCs w:val="24"/>
-      </w:rPr>
+      <w:rPr/>
     </w:pPr>
     <w:r>
       <w:rPr>
@@ -1902,7 +1888,15 @@
         <w:sz w:val="16"/>
         <w:szCs w:val="16"/>
       </w:rPr>
-      <w:t>Scenario 1: Borrow Book</w:t>
+      <w:t xml:space="preserve">Scenario 1: </w:t>
+    </w:r>
+    <w:r>
+      <w:rPr>
+        <w:b/>
+        <w:sz w:val="16"/>
+        <w:szCs w:val="16"/>
+      </w:rPr>
+      <w:t>Incorrect calculation of fines</w:t>
     </w:r>
   </w:p>
 </w:hdr>
@@ -1912,11 +1906,10 @@
 <w:hdr xmlns:o="urn:schemas-microsoft-com:office:office" xmlns:r="http://schemas.openxmlformats.org/officeDocument/2006/relationships" xmlns:v="urn:schemas-microsoft-com:vml" xmlns:w="http://schemas.openxmlformats.org/wordprocessingml/2006/main" xmlns:w10="urn:schemas-microsoft-com:office:word" xmlns:wp="http://schemas.openxmlformats.org/drawingml/2006/wordprocessingDrawing" xmlns:wps="http://schemas.microsoft.com/office/word/2010/wordprocessingShape" xmlns:wpg="http://schemas.microsoft.com/office/word/2010/wordprocessingGroup" xmlns:mc="http://schemas.openxmlformats.org/markup-compatibility/2006" xmlns:wp14="http://schemas.microsoft.com/office/word/2010/wordprocessingDrawing" xmlns:w14="http://schemas.microsoft.com/office/word/2010/wordml" mc:Ignorable="w14 wp14">
   <w:p>
     <w:pPr>
-      <w:pStyle w:val="Normal1"/>
+      <w:pStyle w:val="LOnormal"/>
       <w:keepNext w:val="false"/>
       <w:keepLines w:val="false"/>
       <w:widowControl/>
-      <w:pBdr/>
       <w:shd w:val="clear" w:fill="auto"/>
       <w:tabs>
         <w:tab w:val="clear" w:pos="720"/>
@@ -1956,11 +1949,10 @@
   </w:p>
   <w:p>
     <w:pPr>
-      <w:pStyle w:val="Normal1"/>
+      <w:pStyle w:val="LOnormal"/>
       <w:keepNext w:val="false"/>
       <w:keepLines w:val="false"/>
       <w:widowControl/>
-      <w:pBdr/>
       <w:shd w:val="clear" w:fill="auto"/>
       <w:tabs>
         <w:tab w:val="clear" w:pos="720"/>
@@ -2147,6 +2139,7 @@
       </w:pPr>
       <w:rPr>
         <w:rFonts w:ascii="OpenSymbol" w:hAnsi="OpenSymbol" w:cs="OpenSymbol" w:hint="default"/>
+        <w:rFonts w:cs="OpenSymbol"/>
       </w:rPr>
     </w:lvl>
     <w:lvl w:ilvl="2">
@@ -2159,6 +2152,7 @@
       </w:pPr>
       <w:rPr>
         <w:rFonts w:ascii="OpenSymbol" w:hAnsi="OpenSymbol" w:cs="OpenSymbol" w:hint="default"/>
+        <w:rFonts w:cs="OpenSymbol"/>
       </w:rPr>
     </w:lvl>
     <w:lvl w:ilvl="3">
@@ -2171,6 +2165,7 @@
       </w:pPr>
       <w:rPr>
         <w:rFonts w:ascii="OpenSymbol" w:hAnsi="OpenSymbol" w:cs="OpenSymbol" w:hint="default"/>
+        <w:rFonts w:cs="OpenSymbol"/>
       </w:rPr>
     </w:lvl>
     <w:lvl w:ilvl="4">
@@ -2183,6 +2178,7 @@
       </w:pPr>
       <w:rPr>
         <w:rFonts w:ascii="OpenSymbol" w:hAnsi="OpenSymbol" w:cs="OpenSymbol" w:hint="default"/>
+        <w:rFonts w:cs="OpenSymbol"/>
       </w:rPr>
     </w:lvl>
     <w:lvl w:ilvl="5">
@@ -2195,6 +2191,7 @@
       </w:pPr>
       <w:rPr>
         <w:rFonts w:ascii="OpenSymbol" w:hAnsi="OpenSymbol" w:cs="OpenSymbol" w:hint="default"/>
+        <w:rFonts w:cs="OpenSymbol"/>
       </w:rPr>
     </w:lvl>
     <w:lvl w:ilvl="6">
@@ -2207,6 +2204,7 @@
       </w:pPr>
       <w:rPr>
         <w:rFonts w:ascii="OpenSymbol" w:hAnsi="OpenSymbol" w:cs="OpenSymbol" w:hint="default"/>
+        <w:rFonts w:cs="OpenSymbol"/>
       </w:rPr>
     </w:lvl>
     <w:lvl w:ilvl="7">
@@ -2219,6 +2217,7 @@
       </w:pPr>
       <w:rPr>
         <w:rFonts w:ascii="OpenSymbol" w:hAnsi="OpenSymbol" w:cs="OpenSymbol" w:hint="default"/>
+        <w:rFonts w:cs="OpenSymbol"/>
       </w:rPr>
     </w:lvl>
     <w:lvl w:ilvl="8">
@@ -2231,6 +2230,7 @@
       </w:pPr>
       <w:rPr>
         <w:rFonts w:ascii="OpenSymbol" w:hAnsi="OpenSymbol" w:cs="OpenSymbol" w:hint="default"/>
+        <w:rFonts w:cs="OpenSymbol"/>
       </w:rPr>
     </w:lvl>
   </w:abstractNum>
@@ -2371,8 +2371,8 @@
   </w:style>
   <w:style w:type="paragraph" w:styleId="Heading1">
     <w:name w:val="Heading 1"/>
-    <w:basedOn w:val="Normal1"/>
-    <w:next w:val="Normal1"/>
+    <w:basedOn w:val="LOnormal"/>
+    <w:next w:val="LOnormal"/>
     <w:qFormat/>
     <w:rsid w:val="009553c9"/>
     <w:pPr>
@@ -2389,8 +2389,8 @@
   </w:style>
   <w:style w:type="paragraph" w:styleId="Heading2">
     <w:name w:val="Heading 2"/>
-    <w:basedOn w:val="Normal1"/>
-    <w:next w:val="Normal1"/>
+    <w:basedOn w:val="LOnormal"/>
+    <w:next w:val="LOnormal"/>
     <w:qFormat/>
     <w:rsid w:val="009553c9"/>
     <w:pPr>
@@ -2405,8 +2405,8 @@
   </w:style>
   <w:style w:type="paragraph" w:styleId="Heading3">
     <w:name w:val="Heading 3"/>
-    <w:basedOn w:val="Normal1"/>
-    <w:next w:val="Normal1"/>
+    <w:basedOn w:val="LOnormal"/>
+    <w:next w:val="LOnormal"/>
     <w:qFormat/>
     <w:rsid w:val="009553c9"/>
     <w:pPr>
@@ -2426,8 +2426,8 @@
   </w:style>
   <w:style w:type="paragraph" w:styleId="Heading4">
     <w:name w:val="Heading 4"/>
-    <w:basedOn w:val="Normal1"/>
-    <w:next w:val="Normal1"/>
+    <w:basedOn w:val="LOnormal"/>
+    <w:next w:val="LOnormal"/>
     <w:qFormat/>
     <w:pPr>
       <w:keepNext w:val="true"/>
@@ -2446,8 +2446,8 @@
   </w:style>
   <w:style w:type="paragraph" w:styleId="Heading5">
     <w:name w:val="Heading 5"/>
-    <w:basedOn w:val="Normal1"/>
-    <w:next w:val="Normal1"/>
+    <w:basedOn w:val="LOnormal"/>
+    <w:next w:val="LOnormal"/>
     <w:qFormat/>
     <w:pPr>
       <w:keepNext w:val="true"/>
@@ -2463,8 +2463,8 @@
   </w:style>
   <w:style w:type="paragraph" w:styleId="Heading6">
     <w:name w:val="Heading 6"/>
-    <w:basedOn w:val="Normal1"/>
-    <w:next w:val="Normal1"/>
+    <w:basedOn w:val="LOnormal"/>
+    <w:next w:val="LOnormal"/>
     <w:qFormat/>
     <w:pPr>
       <w:spacing w:before="240" w:after="60"/>
@@ -2480,8 +2480,8 @@
   </w:style>
   <w:style w:type="paragraph" w:styleId="Heading7">
     <w:name w:val="Heading 7"/>
-    <w:basedOn w:val="Normal1"/>
-    <w:next w:val="Normal1"/>
+    <w:basedOn w:val="LOnormal"/>
+    <w:next w:val="LOnormal"/>
     <w:qFormat/>
     <w:pPr>
       <w:spacing w:before="240" w:after="60"/>
@@ -2495,8 +2495,8 @@
   </w:style>
   <w:style w:type="paragraph" w:styleId="Heading8">
     <w:name w:val="Heading 8"/>
-    <w:basedOn w:val="Normal1"/>
-    <w:next w:val="Normal1"/>
+    <w:basedOn w:val="LOnormal"/>
+    <w:next w:val="LOnormal"/>
     <w:qFormat/>
     <w:pPr>
       <w:spacing w:before="240" w:after="60"/>
@@ -2512,8 +2512,8 @@
   </w:style>
   <w:style w:type="paragraph" w:styleId="Heading9">
     <w:name w:val="Heading 9"/>
-    <w:basedOn w:val="Normal1"/>
-    <w:next w:val="Normal1"/>
+    <w:basedOn w:val="LOnormal"/>
+    <w:next w:val="LOnormal"/>
     <w:qFormat/>
     <w:pPr>
       <w:spacing w:before="240" w:after="60"/>
@@ -2608,7 +2608,7 @@
   </w:style>
   <w:style w:type="paragraph" w:styleId="TextBody">
     <w:name w:val="Body Text"/>
-    <w:basedOn w:val="Normal1"/>
+    <w:basedOn w:val="LOnormal"/>
     <w:pPr>
       <w:tabs>
         <w:tab w:val="clear" w:pos="720"/>
@@ -2654,7 +2654,7 @@
       <w:rFonts w:cs="Arial"/>
     </w:rPr>
   </w:style>
-  <w:style w:type="paragraph" w:styleId="Normal1" w:default="1">
+  <w:style w:type="paragraph" w:styleId="LOnormal" w:default="1">
     <w:name w:val="LO-normal"/>
     <w:qFormat/>
     <w:pPr>
@@ -2674,8 +2674,8 @@
   </w:style>
   <w:style w:type="paragraph" w:styleId="Title">
     <w:name w:val="Title"/>
-    <w:basedOn w:val="Normal1"/>
-    <w:next w:val="Normal1"/>
+    <w:basedOn w:val="LOnormal"/>
+    <w:next w:val="LOnormal"/>
     <w:qFormat/>
     <w:pPr>
       <w:keepNext w:val="true"/>
@@ -2690,8 +2690,8 @@
   </w:style>
   <w:style w:type="paragraph" w:styleId="Contents1">
     <w:name w:val="TOC 1"/>
-    <w:basedOn w:val="Normal1"/>
-    <w:next w:val="Normal1"/>
+    <w:basedOn w:val="LOnormal"/>
+    <w:next w:val="LOnormal"/>
     <w:autoRedefine/>
     <w:semiHidden/>
     <w:pPr>
@@ -2705,8 +2705,8 @@
   </w:style>
   <w:style w:type="paragraph" w:styleId="Contents2">
     <w:name w:val="TOC 2"/>
-    <w:basedOn w:val="Normal1"/>
-    <w:next w:val="Normal1"/>
+    <w:basedOn w:val="LOnormal"/>
+    <w:next w:val="LOnormal"/>
     <w:autoRedefine/>
     <w:semiHidden/>
     <w:pPr>
@@ -2720,8 +2720,8 @@
   </w:style>
   <w:style w:type="paragraph" w:styleId="Contents3">
     <w:name w:val="TOC 3"/>
-    <w:basedOn w:val="Normal1"/>
-    <w:next w:val="Normal1"/>
+    <w:basedOn w:val="LOnormal"/>
+    <w:next w:val="LOnormal"/>
     <w:autoRedefine/>
     <w:semiHidden/>
     <w:pPr>
@@ -2735,8 +2735,8 @@
   </w:style>
   <w:style w:type="paragraph" w:styleId="Contents4">
     <w:name w:val="TOC 4"/>
-    <w:basedOn w:val="Normal1"/>
-    <w:next w:val="Normal1"/>
+    <w:basedOn w:val="LOnormal"/>
+    <w:next w:val="LOnormal"/>
     <w:autoRedefine/>
     <w:semiHidden/>
     <w:pPr>
@@ -2750,8 +2750,8 @@
   </w:style>
   <w:style w:type="paragraph" w:styleId="Contents5">
     <w:name w:val="TOC 5"/>
-    <w:basedOn w:val="Normal1"/>
-    <w:next w:val="Normal1"/>
+    <w:basedOn w:val="LOnormal"/>
+    <w:next w:val="LOnormal"/>
     <w:autoRedefine/>
     <w:semiHidden/>
     <w:pPr>
@@ -2765,8 +2765,8 @@
   </w:style>
   <w:style w:type="paragraph" w:styleId="Contents6">
     <w:name w:val="TOC 6"/>
-    <w:basedOn w:val="Normal1"/>
-    <w:next w:val="Normal1"/>
+    <w:basedOn w:val="LOnormal"/>
+    <w:next w:val="LOnormal"/>
     <w:autoRedefine/>
     <w:semiHidden/>
     <w:pPr>
@@ -2780,8 +2780,8 @@
   </w:style>
   <w:style w:type="paragraph" w:styleId="Contents7">
     <w:name w:val="TOC 7"/>
-    <w:basedOn w:val="Normal1"/>
-    <w:next w:val="Normal1"/>
+    <w:basedOn w:val="LOnormal"/>
+    <w:next w:val="LOnormal"/>
     <w:autoRedefine/>
     <w:semiHidden/>
     <w:pPr>
@@ -2795,8 +2795,8 @@
   </w:style>
   <w:style w:type="paragraph" w:styleId="Contents8">
     <w:name w:val="TOC 8"/>
-    <w:basedOn w:val="Normal1"/>
-    <w:next w:val="Normal1"/>
+    <w:basedOn w:val="LOnormal"/>
+    <w:next w:val="LOnormal"/>
     <w:autoRedefine/>
     <w:semiHidden/>
     <w:pPr>
@@ -2810,8 +2810,8 @@
   </w:style>
   <w:style w:type="paragraph" w:styleId="Contents9">
     <w:name w:val="TOC 9"/>
-    <w:basedOn w:val="Normal1"/>
-    <w:next w:val="Normal1"/>
+    <w:basedOn w:val="LOnormal"/>
+    <w:next w:val="LOnormal"/>
     <w:autoRedefine/>
     <w:semiHidden/>
     <w:pPr>
@@ -2825,8 +2825,8 @@
   </w:style>
   <w:style w:type="paragraph" w:styleId="Caption1">
     <w:name w:val="caption"/>
-    <w:basedOn w:val="Normal1"/>
-    <w:next w:val="Normal1"/>
+    <w:basedOn w:val="LOnormal"/>
+    <w:next w:val="LOnormal"/>
     <w:qFormat/>
     <w:pPr>
       <w:spacing w:before="120" w:after="120"/>
@@ -2845,7 +2845,7 @@
   </w:style>
   <w:style w:type="paragraph" w:styleId="Footer">
     <w:name w:val="Footer"/>
-    <w:basedOn w:val="Normal1"/>
+    <w:basedOn w:val="LOnormal"/>
     <w:pPr>
       <w:tabs>
         <w:tab w:val="clear" w:pos="720"/>
@@ -2857,14 +2857,14 @@
   </w:style>
   <w:style w:type="paragraph" w:styleId="Footnote">
     <w:name w:val="Footnote Text"/>
-    <w:basedOn w:val="Normal1"/>
+    <w:basedOn w:val="LOnormal"/>
     <w:semiHidden/>
     <w:pPr/>
     <w:rPr/>
   </w:style>
   <w:style w:type="paragraph" w:styleId="Header">
     <w:name w:val="Header"/>
-    <w:basedOn w:val="Normal1"/>
+    <w:basedOn w:val="LOnormal"/>
     <w:pPr>
       <w:tabs>
         <w:tab w:val="clear" w:pos="720"/>
@@ -2876,7 +2876,7 @@
   </w:style>
   <w:style w:type="paragraph" w:styleId="ListBullet">
     <w:name w:val="List Bullet"/>
-    <w:basedOn w:val="Normal1"/>
+    <w:basedOn w:val="LOnormal"/>
     <w:autoRedefine/>
     <w:qFormat/>
     <w:pPr>
@@ -2899,8 +2899,8 @@
   </w:style>
   <w:style w:type="paragraph" w:styleId="Tableoffigures">
     <w:name w:val="table of figures"/>
-    <w:basedOn w:val="Normal1"/>
-    <w:next w:val="Normal1"/>
+    <w:basedOn w:val="LOnormal"/>
+    <w:next w:val="LOnormal"/>
     <w:semiHidden/>
     <w:qFormat/>
     <w:pPr>
@@ -2910,7 +2910,7 @@
   </w:style>
   <w:style w:type="paragraph" w:styleId="Annotationtext">
     <w:name w:val="annotation text"/>
-    <w:basedOn w:val="Normal1"/>
+    <w:basedOn w:val="LOnormal"/>
     <w:semiHidden/>
     <w:qFormat/>
     <w:pPr/>
@@ -2918,7 +2918,7 @@
   </w:style>
   <w:style w:type="paragraph" w:styleId="ListBullet3">
     <w:name w:val="List Bullet 3"/>
-    <w:basedOn w:val="Normal1"/>
+    <w:basedOn w:val="LOnormal"/>
     <w:autoRedefine/>
     <w:qFormat/>
     <w:pPr>
@@ -2932,7 +2932,7 @@
   </w:style>
   <w:style w:type="paragraph" w:styleId="ListNumber">
     <w:name w:val="List Number"/>
-    <w:basedOn w:val="Normal1"/>
+    <w:basedOn w:val="LOnormal"/>
     <w:qFormat/>
     <w:pPr>
       <w:tabs>
@@ -2945,7 +2945,7 @@
   </w:style>
   <w:style w:type="paragraph" w:styleId="NormalIndent">
     <w:name w:val="Normal Indent"/>
-    <w:basedOn w:val="Normal1"/>
+    <w:basedOn w:val="LOnormal"/>
     <w:qFormat/>
     <w:pPr>
       <w:ind w:left="720" w:hanging="0"/>
@@ -2963,10 +2963,10 @@
   </w:style>
   <w:style w:type="paragraph" w:styleId="BodyText3">
     <w:name w:val="Body Text 3"/>
-    <w:basedOn w:val="Normal1"/>
-    <w:qFormat/>
-    <w:pPr>
-      <w:overflowPunct w:val="true"/>
+    <w:basedOn w:val="LOnormal"/>
+    <w:qFormat/>
+    <w:pPr>
+      <w:overflowPunct w:val="false"/>
       <w:spacing w:lineRule="atLeast" w:line="240" w:before="0" w:after="0"/>
       <w:textAlignment w:val="baseline"/>
     </w:pPr>
@@ -2977,8 +2977,8 @@
   </w:style>
   <w:style w:type="paragraph" w:styleId="NormBfTbl" w:customStyle="1">
     <w:name w:val="NormBfTbl"/>
-    <w:basedOn w:val="Normal1"/>
-    <w:next w:val="Normal1"/>
+    <w:basedOn w:val="LOnormal"/>
+    <w:next w:val="LOnormal"/>
     <w:qFormat/>
     <w:pPr>
       <w:spacing w:before="120" w:after="120"/>
@@ -2987,7 +2987,7 @@
   </w:style>
   <w:style w:type="paragraph" w:styleId="BalloonText">
     <w:name w:val="Balloon Text"/>
-    <w:basedOn w:val="Normal1"/>
+    <w:basedOn w:val="LOnormal"/>
     <w:semiHidden/>
     <w:qFormat/>
     <w:rsid w:val="00091c20"/>
@@ -3000,8 +3000,8 @@
   </w:style>
   <w:style w:type="paragraph" w:styleId="Subtitle">
     <w:name w:val="Subtitle"/>
-    <w:basedOn w:val="Normal1"/>
-    <w:next w:val="Normal1"/>
+    <w:basedOn w:val="LOnormal"/>
+    <w:next w:val="LOnormal"/>
     <w:qFormat/>
     <w:pPr>
       <w:keepNext w:val="true"/>

</xml_diff>